<commit_message>
Created a new branch
</commit_message>
<xml_diff>
--- a/ETL Project Proposal.docx
+++ b/ETL Project Proposal.docx
@@ -10,10 +10,13 @@
           <w:numId w:val="2"/>
         </w:numPr>
       </w:pPr>
+      <w:r>
+        <w:t>N</w:t>
+      </w:r>
       <w:bookmarkStart w:id="0" w:name="_GoBack"/>
       <w:bookmarkEnd w:id="0"/>
       <w:r>
-        <w:t>Name of each group member</w:t>
+        <w:t>ame of each group member</w:t>
       </w:r>
     </w:p>
     <w:p>

</xml_diff>

<commit_message>
Test push for new branch
</commit_message>
<xml_diff>
--- a/ETL Project Proposal.docx
+++ b/ETL Project Proposal.docx
@@ -13,8 +13,6 @@
       <w:r>
         <w:t>N</w:t>
       </w:r>
-      <w:bookmarkStart w:id="0" w:name="_GoBack"/>
-      <w:bookmarkEnd w:id="0"/>
       <w:r>
         <w:t>ame of each group member</w:t>
       </w:r>
@@ -28,8 +26,13 @@
         </w:numPr>
       </w:pPr>
       <w:r>
-        <w:t>Henock Yacob</w:t>
+        <w:t xml:space="preserve">Henock </w:t>
       </w:r>
+      <w:r>
+        <w:t>Yacob</w:t>
+      </w:r>
+      <w:bookmarkStart w:id="0" w:name="_GoBack"/>
+      <w:bookmarkEnd w:id="0"/>
     </w:p>
     <w:p>
       <w:pPr>

</xml_diff>